<commit_message>
More work on Sequences; some other stuff too
</commit_message>
<xml_diff>
--- a/1 SRD - System Reference Document/E-EA Inventory Management.docx
+++ b/1 SRD - System Reference Document/E-EA Inventory Management.docx
@@ -272,7 +272,7 @@
         <w:t>Huge:</w:t>
       </w:r>
       <w:r>
-        <w:t xml:space="preserve"> These are items that are so large that they are rather </w:t>
+        <w:t xml:space="preserve"> These are items that are so large that they are </w:t>
       </w:r>
       <w:r>
         <w:rPr>
@@ -282,7 +282,13 @@
         <w:t>moved</w:t>
       </w:r>
       <w:r>
-        <w:t xml:space="preserve"> around than really carried – often only pushed or pulled, sometimes even requiring the efforts of multiple people (which can also include some Athletics tests).</w:t>
+        <w:t xml:space="preserve"> around</w:t>
+      </w:r>
+      <w:r>
+        <w:t xml:space="preserve"> rather</w:t>
+      </w:r>
+      <w:r>
+        <w:t xml:space="preserve"> than carried – often only pushed or pulled, sometimes even requiring the efforts of multiple people (which can also include some Athletics tests).</w:t>
       </w:r>
     </w:p>
     <w:p>
@@ -390,15 +396,15 @@
         <w:t>:</w:t>
       </w:r>
       <w:r>
-        <w:t xml:space="preserve"> One item may be carried on your back, such as a backpack, a </w:t>
+        <w:t xml:space="preserve"> One item may be carried on your back, such as a backpack, a shield or a </w:t>
       </w:r>
       <w:proofErr w:type="gramStart"/>
       <w:r>
-        <w:t>shield</w:t>
+        <w:t>large holstered</w:t>
       </w:r>
       <w:proofErr w:type="gramEnd"/>
       <w:r>
-        <w:t xml:space="preserve"> or a large holstered weapon.</w:t>
+        <w:t xml:space="preserve"> weapon.</w:t>
       </w:r>
     </w:p>
     <w:p>

</xml_diff>